<commit_message>
Atualizado word com prova 8 e 9
</commit_message>
<xml_diff>
--- a/Atividade 1 - Lógica Para Computação.docx
+++ b/Atividade 1 - Lógica Para Computação.docx
@@ -35,18 +35,8 @@
           <w:sz w:val="36"/>
           <w:szCs w:val="36"/>
         </w:rPr>
-        <w:t xml:space="preserve">Lógica para Computação – Utilizando </w:t>
-      </w:r>
-      <w:proofErr w:type="spellStart"/>
-      <w:r>
-        <w:rPr>
-          <w:rFonts w:ascii="Bahnschrift Light SemiCondensed" w:hAnsi="Bahnschrift Light SemiCondensed"/>
-          <w:sz w:val="36"/>
-          <w:szCs w:val="36"/>
-        </w:rPr>
-        <w:t>Jape</w:t>
-      </w:r>
-      <w:proofErr w:type="spellEnd"/>
+        <w:t>Lógica para Computação – Utilizando Jape</w:t>
+      </w:r>
     </w:p>
     <w:p>
       <w:pPr>
@@ -138,6 +128,7 @@
       <w:r>
         <w:rPr>
           <w:rFonts w:ascii="Bahnschrift Light SemiCondensed" w:hAnsi="Bahnschrift Light SemiCondensed"/>
+          <w:noProof/>
           <w:sz w:val="36"/>
           <w:szCs w:val="36"/>
         </w:rPr>
@@ -210,6 +201,7 @@
       <w:r>
         <w:rPr>
           <w:rFonts w:ascii="Bahnschrift Light SemiCondensed" w:hAnsi="Bahnschrift Light SemiCondensed"/>
+          <w:noProof/>
           <w:sz w:val="36"/>
           <w:szCs w:val="36"/>
         </w:rPr>
@@ -282,6 +274,7 @@
       <w:r>
         <w:rPr>
           <w:rFonts w:ascii="Bahnschrift Light SemiCondensed" w:hAnsi="Bahnschrift Light SemiCondensed"/>
+          <w:noProof/>
           <w:sz w:val="36"/>
           <w:szCs w:val="36"/>
         </w:rPr>
@@ -355,6 +348,7 @@
       <w:r>
         <w:rPr>
           <w:rFonts w:ascii="Bahnschrift Light SemiCondensed" w:hAnsi="Bahnschrift Light SemiCondensed"/>
+          <w:noProof/>
           <w:sz w:val="36"/>
           <w:szCs w:val="36"/>
         </w:rPr>
@@ -427,6 +421,7 @@
       <w:r>
         <w:rPr>
           <w:rFonts w:ascii="Bahnschrift Light SemiCondensed" w:hAnsi="Bahnschrift Light SemiCondensed"/>
+          <w:noProof/>
           <w:sz w:val="36"/>
           <w:szCs w:val="36"/>
         </w:rPr>
@@ -499,6 +494,7 @@
       <w:r>
         <w:rPr>
           <w:rFonts w:ascii="Bahnschrift Light SemiCondensed" w:hAnsi="Bahnschrift Light SemiCondensed"/>
+          <w:noProof/>
           <w:sz w:val="36"/>
           <w:szCs w:val="36"/>
         </w:rPr>
@@ -572,6 +568,7 @@
       <w:r>
         <w:rPr>
           <w:rFonts w:ascii="Bahnschrift Light SemiCondensed" w:hAnsi="Bahnschrift Light SemiCondensed"/>
+          <w:noProof/>
           <w:sz w:val="36"/>
           <w:szCs w:val="36"/>
         </w:rPr>
@@ -618,6 +615,151 @@
           <w:szCs w:val="36"/>
         </w:rPr>
         <w:br/>
+      </w:r>
+    </w:p>
+    <w:p>
+      <w:pPr>
+        <w:pStyle w:val="PargrafodaLista"/>
+        <w:numPr>
+          <w:ilvl w:val="0"/>
+          <w:numId w:val="3"/>
+        </w:numPr>
+        <w:rPr>
+          <w:rFonts w:ascii="Bahnschrift Light SemiCondensed" w:hAnsi="Bahnschrift Light SemiCondensed"/>
+          <w:sz w:val="36"/>
+          <w:szCs w:val="36"/>
+        </w:rPr>
+      </w:pPr>
+      <w:r>
+        <w:rPr>
+          <w:rFonts w:ascii="Bahnschrift Light SemiCondensed" w:hAnsi="Bahnschrift Light SemiCondensed"/>
+          <w:sz w:val="36"/>
+          <w:szCs w:val="36"/>
+        </w:rPr>
+        <w:br/>
+      </w:r>
+      <w:r>
+        <w:rPr>
+          <w:rFonts w:ascii="Bahnschrift Light SemiCondensed" w:hAnsi="Bahnschrift Light SemiCondensed"/>
+          <w:sz w:val="36"/>
+          <w:szCs w:val="36"/>
+        </w:rPr>
+        <w:drawing>
+          <wp:inline distT="0" distB="0" distL="0" distR="0" wp14:anchorId="1A16055C" wp14:editId="59D860C7">
+            <wp:extent cx="4915586" cy="3324689"/>
+            <wp:effectExtent l="0" t="0" r="0" b="9525"/>
+            <wp:docPr id="3" name="Imagem 3"/>
+            <wp:cNvGraphicFramePr>
+              <a:graphicFrameLocks xmlns:a="http://schemas.openxmlformats.org/drawingml/2006/main" noChangeAspect="1"/>
+            </wp:cNvGraphicFramePr>
+            <a:graphic xmlns:a="http://schemas.openxmlformats.org/drawingml/2006/main">
+              <a:graphicData uri="http://schemas.openxmlformats.org/drawingml/2006/picture">
+                <pic:pic xmlns:pic="http://schemas.openxmlformats.org/drawingml/2006/picture">
+                  <pic:nvPicPr>
+                    <pic:cNvPr id="1" name=""/>
+                    <pic:cNvPicPr/>
+                  </pic:nvPicPr>
+                  <pic:blipFill>
+                    <a:blip r:embed="rId12"/>
+                    <a:stretch>
+                      <a:fillRect/>
+                    </a:stretch>
+                  </pic:blipFill>
+                  <pic:spPr>
+                    <a:xfrm>
+                      <a:off x="0" y="0"/>
+                      <a:ext cx="4915586" cy="3324689"/>
+                    </a:xfrm>
+                    <a:prstGeom prst="rect">
+                      <a:avLst/>
+                    </a:prstGeom>
+                  </pic:spPr>
+                </pic:pic>
+              </a:graphicData>
+            </a:graphic>
+          </wp:inline>
+        </w:drawing>
+      </w:r>
+      <w:r>
+        <w:rPr>
+          <w:rFonts w:ascii="Bahnschrift Light SemiCondensed" w:hAnsi="Bahnschrift Light SemiCondensed"/>
+          <w:sz w:val="36"/>
+          <w:szCs w:val="36"/>
+        </w:rPr>
+        <w:br/>
+      </w:r>
+    </w:p>
+    <w:p>
+      <w:pPr>
+        <w:pStyle w:val="PargrafodaLista"/>
+        <w:numPr>
+          <w:ilvl w:val="0"/>
+          <w:numId w:val="3"/>
+        </w:numPr>
+        <w:rPr>
+          <w:rFonts w:ascii="Bahnschrift Light SemiCondensed" w:hAnsi="Bahnschrift Light SemiCondensed"/>
+          <w:sz w:val="36"/>
+          <w:szCs w:val="36"/>
+        </w:rPr>
+      </w:pPr>
+      <w:r>
+        <w:rPr>
+          <w:rFonts w:ascii="Bahnschrift Light SemiCondensed" w:hAnsi="Bahnschrift Light SemiCondensed"/>
+          <w:sz w:val="36"/>
+          <w:szCs w:val="36"/>
+        </w:rPr>
+        <w:lastRenderedPageBreak/>
+        <w:br/>
+      </w:r>
+      <w:r>
+        <w:rPr>
+          <w:rFonts w:ascii="Bahnschrift Light SemiCondensed" w:hAnsi="Bahnschrift Light SemiCondensed"/>
+          <w:sz w:val="36"/>
+          <w:szCs w:val="36"/>
+        </w:rPr>
+        <w:br/>
+      </w:r>
+      <w:r>
+        <w:rPr>
+          <w:rFonts w:ascii="Bahnschrift Light SemiCondensed" w:hAnsi="Bahnschrift Light SemiCondensed"/>
+          <w:sz w:val="36"/>
+          <w:szCs w:val="36"/>
+        </w:rPr>
+        <w:drawing>
+          <wp:inline distT="0" distB="0" distL="0" distR="0" wp14:anchorId="441E7216" wp14:editId="5F0B918E">
+            <wp:extent cx="2734057" cy="3867690"/>
+            <wp:effectExtent l="0" t="0" r="9525" b="0"/>
+            <wp:docPr id="4" name="Imagem 4"/>
+            <wp:cNvGraphicFramePr>
+              <a:graphicFrameLocks xmlns:a="http://schemas.openxmlformats.org/drawingml/2006/main" noChangeAspect="1"/>
+            </wp:cNvGraphicFramePr>
+            <a:graphic xmlns:a="http://schemas.openxmlformats.org/drawingml/2006/main">
+              <a:graphicData uri="http://schemas.openxmlformats.org/drawingml/2006/picture">
+                <pic:pic xmlns:pic="http://schemas.openxmlformats.org/drawingml/2006/picture">
+                  <pic:nvPicPr>
+                    <pic:cNvPr id="1" name=""/>
+                    <pic:cNvPicPr/>
+                  </pic:nvPicPr>
+                  <pic:blipFill>
+                    <a:blip r:embed="rId13"/>
+                    <a:stretch>
+                      <a:fillRect/>
+                    </a:stretch>
+                  </pic:blipFill>
+                  <pic:spPr>
+                    <a:xfrm>
+                      <a:off x="0" y="0"/>
+                      <a:ext cx="2734057" cy="3867690"/>
+                    </a:xfrm>
+                    <a:prstGeom prst="rect">
+                      <a:avLst/>
+                    </a:prstGeom>
+                  </pic:spPr>
+                </pic:pic>
+              </a:graphicData>
+            </a:graphic>
+          </wp:inline>
+        </w:drawing>
       </w:r>
     </w:p>
     <w:p>

</xml_diff>